<commit_message>
uits in progress. pact presentation in progress
</commit_message>
<xml_diff>
--- a/уитс/3 создание SLA и OLA.docx
+++ b/уитс/3 создание SLA и OLA.docx
@@ -868,7 +868,13 @@
         <w:rPr>
           <w:rFonts w:ascii="Times New Roman" w:hAnsi="Times New Roman" w:cs="Times New Roman"/>
         </w:rPr>
-        <w:t xml:space="preserve">каждую неделю </w:t>
+        <w:t>каждые два месяца</w:t>
+      </w:r>
+      <w:r>
+        <w:rPr>
+          <w:rFonts w:ascii="Times New Roman" w:hAnsi="Times New Roman" w:cs="Times New Roman"/>
+        </w:rPr>
+        <w:t xml:space="preserve"> </w:t>
       </w:r>
       <w:r>
         <w:rPr>
@@ -991,28 +997,6 @@
     </w:p>
     <w:p>
       <w:pPr>
-        <w:spacing w:before="134" w:after="134"/>
-        <w:rPr>
-          <w:rFonts w:ascii="Times New Roman" w:hAnsi="Times New Roman" w:cs="Times New Roman"/>
-        </w:rPr>
-      </w:pPr>
-      <w:r>
-        <w:rPr>
-          <w:rFonts w:ascii="Times New Roman" w:hAnsi="Times New Roman" w:cs="Times New Roman"/>
-          <w:b/>
-          <w:bCs/>
-        </w:rPr>
-        <w:t>Инцидент</w:t>
-      </w:r>
-      <w:r>
-        <w:rPr>
-          <w:rFonts w:ascii="Times New Roman" w:hAnsi="Times New Roman" w:cs="Times New Roman"/>
-        </w:rPr>
-        <w:t xml:space="preserve"> – зарегистрированное по заявке пользователя или по уведомлениям систем мониторинга, нарушение штатного режима работы обслуживаемого оборудования и (или) программного обеспечения, подлежащее скорейшему устранению.</w:t>
-      </w:r>
-    </w:p>
-    <w:p>
-      <w:pPr>
         <w:rPr>
           <w:rFonts w:ascii="Times New Roman" w:hAnsi="Times New Roman" w:cs="Times New Roman"/>
         </w:rPr>
@@ -1026,52 +1010,6 @@
     </w:p>
     <w:p>
       <w:pPr>
-        <w:spacing w:after="240"/>
-        <w:rPr>
-          <w:rFonts w:ascii="Times New Roman" w:hAnsi="Times New Roman" w:cs="Times New Roman"/>
-        </w:rPr>
-      </w:pPr>
-      <w:r>
-        <w:rPr>
-          <w:rFonts w:ascii="Times New Roman" w:hAnsi="Times New Roman" w:cs="Times New Roman"/>
-          <w:b/>
-          <w:bCs/>
-        </w:rPr>
-        <w:t>Проблема</w:t>
-      </w:r>
-      <w:r>
-        <w:rPr>
-          <w:rFonts w:ascii="Times New Roman" w:hAnsi="Times New Roman" w:cs="Times New Roman"/>
-        </w:rPr>
-        <w:t xml:space="preserve"> </w:t>
-      </w:r>
-      <w:r>
-        <w:rPr>
-          <w:rFonts w:ascii="Times New Roman" w:hAnsi="Times New Roman" w:cs="Times New Roman"/>
-        </w:rPr>
-        <w:t>– корневая</w:t>
-      </w:r>
-      <w:r>
-        <w:rPr>
-          <w:rFonts w:ascii="Times New Roman" w:hAnsi="Times New Roman" w:cs="Times New Roman"/>
-        </w:rPr>
-        <w:t xml:space="preserve"> причина регулярно повторяющихся или особо критичных </w:t>
-      </w:r>
-      <w:r>
-        <w:rPr>
-          <w:rFonts w:ascii="Times New Roman" w:hAnsi="Times New Roman" w:cs="Times New Roman"/>
-        </w:rPr>
-        <w:t>и</w:t>
-      </w:r>
-      <w:r>
-        <w:rPr>
-          <w:rFonts w:ascii="Times New Roman" w:hAnsi="Times New Roman" w:cs="Times New Roman"/>
-        </w:rPr>
-        <w:t xml:space="preserve">нцидентов, подлежащая устранению максимально эффективным способом. </w:t>
-      </w:r>
-    </w:p>
-    <w:p>
-      <w:pPr>
         <w:rPr>
           <w:rFonts w:ascii="Times New Roman" w:hAnsi="Times New Roman" w:cs="Times New Roman"/>
         </w:rPr>
@@ -1124,61 +1062,6 @@
           <w:rFonts w:ascii="Times New Roman" w:hAnsi="Times New Roman" w:cs="Times New Roman"/>
         </w:rPr>
         <w:t>.</w:t>
-      </w:r>
-    </w:p>
-    <w:p>
-      <w:pPr>
-        <w:rPr>
-          <w:rFonts w:ascii="Times New Roman" w:hAnsi="Times New Roman" w:cs="Times New Roman"/>
-        </w:rPr>
-      </w:pPr>
-      <w:r>
-        <w:rPr>
-          <w:rFonts w:ascii="Times New Roman" w:hAnsi="Times New Roman" w:cs="Times New Roman"/>
-        </w:rPr>
-        <w:t>25</w:t>
-      </w:r>
-      <w:r>
-        <w:rPr>
-          <w:rFonts w:ascii="Times New Roman" w:hAnsi="Times New Roman" w:cs="Times New Roman"/>
-        </w:rPr>
-        <w:t xml:space="preserve"> числа каждого месяца подготавливается отчет за месяц с указанием всех выя</w:t>
-      </w:r>
-      <w:r>
-        <w:rPr>
-          <w:rFonts w:ascii="Times New Roman" w:hAnsi="Times New Roman" w:cs="Times New Roman"/>
-        </w:rPr>
-        <w:t>в</w:t>
-      </w:r>
-      <w:r>
-        <w:rPr>
-          <w:rFonts w:ascii="Times New Roman" w:hAnsi="Times New Roman" w:cs="Times New Roman"/>
-        </w:rPr>
-        <w:t xml:space="preserve">ленных инцидентов, начиная с </w:t>
-      </w:r>
-      <w:r>
-        <w:rPr>
-          <w:rFonts w:ascii="Times New Roman" w:hAnsi="Times New Roman" w:cs="Times New Roman"/>
-        </w:rPr>
-        <w:t>25</w:t>
-      </w:r>
-      <w:r>
-        <w:rPr>
-          <w:rFonts w:ascii="Times New Roman" w:hAnsi="Times New Roman" w:cs="Times New Roman"/>
-        </w:rPr>
-        <w:t xml:space="preserve"> числа </w:t>
-      </w:r>
-      <w:r>
-        <w:rPr>
-          <w:rFonts w:ascii="Times New Roman" w:hAnsi="Times New Roman" w:cs="Times New Roman"/>
-        </w:rPr>
-        <w:t>предыдущего</w:t>
-      </w:r>
-      <w:r>
-        <w:rPr>
-          <w:rFonts w:ascii="Times New Roman" w:hAnsi="Times New Roman" w:cs="Times New Roman"/>
-        </w:rPr>
-        <w:t xml:space="preserve"> месяца.</w:t>
       </w:r>
     </w:p>
     <w:p>
@@ -1644,6 +1527,12 @@
         </w:rPr>
         <w:t>.</w:t>
       </w:r>
+      <w:r>
+        <w:rPr>
+          <w:rFonts w:ascii="Times New Roman" w:hAnsi="Times New Roman" w:cs="Times New Roman"/>
+        </w:rPr>
+        <w:t xml:space="preserve"> Поставщик обязуется удовлетворить до пяти запросов на изменения в год.</w:t>
+      </w:r>
     </w:p>
     <w:p>
       <w:pPr>
@@ -1827,7 +1716,53 @@
         <w:rPr>
           <w:rFonts w:ascii="Times New Roman" w:hAnsi="Times New Roman" w:cs="Times New Roman"/>
         </w:rPr>
+        <w:t>Время ожидания ответа не превышает 2 секунд</w:t>
+      </w:r>
+      <w:r>
+        <w:rPr>
+          <w:rFonts w:ascii="Times New Roman" w:hAnsi="Times New Roman" w:cs="Times New Roman"/>
+        </w:rPr>
         <w:t>.</w:t>
+      </w:r>
+    </w:p>
+    <w:p>
+      <w:pPr>
+        <w:pStyle w:val="a3"/>
+        <w:numPr>
+          <w:ilvl w:val="0"/>
+          <w:numId w:val="7"/>
+        </w:numPr>
+        <w:spacing w:line="256" w:lineRule="auto"/>
+        <w:ind w:left="426"/>
+        <w:rPr>
+          <w:rFonts w:ascii="Times New Roman" w:hAnsi="Times New Roman" w:cs="Times New Roman"/>
+        </w:rPr>
+      </w:pPr>
+      <w:r>
+        <w:rPr>
+          <w:rFonts w:ascii="Times New Roman" w:hAnsi="Times New Roman" w:cs="Times New Roman"/>
+        </w:rPr>
+        <w:t>Время формирования отчета по результатам выполнения клинического исследования не превышает 4 секунд.</w:t>
+      </w:r>
+    </w:p>
+    <w:p>
+      <w:pPr>
+        <w:pStyle w:val="a3"/>
+        <w:numPr>
+          <w:ilvl w:val="0"/>
+          <w:numId w:val="7"/>
+        </w:numPr>
+        <w:spacing w:line="256" w:lineRule="auto"/>
+        <w:ind w:left="426"/>
+        <w:rPr>
+          <w:rFonts w:ascii="Times New Roman" w:hAnsi="Times New Roman" w:cs="Times New Roman"/>
+        </w:rPr>
+      </w:pPr>
+      <w:r>
+        <w:rPr>
+          <w:rFonts w:ascii="Times New Roman" w:hAnsi="Times New Roman" w:cs="Times New Roman"/>
+        </w:rPr>
+        <w:t>Время формирования отчетов по результатам работы с клиентами не превышает 5 секунд.</w:t>
       </w:r>
     </w:p>
     <w:p>
@@ -1855,21 +1790,45 @@
           <w:sz w:val="22"/>
           <w:szCs w:val="22"/>
         </w:rPr>
+        <w:t>Описание платежей, связанных с сервисом. Возможно как установление единой цены за весь сервис, так и с разбивкой по уровням сервиса.</w:t>
+      </w:r>
+    </w:p>
+    <w:p>
+      <w:pPr>
+        <w:rPr>
+          <w:rFonts w:ascii="Times New Roman" w:hAnsi="Times New Roman" w:cs="Times New Roman"/>
+        </w:rPr>
+      </w:pPr>
+      <w:r>
+        <w:rPr>
+          <w:rFonts w:ascii="Times New Roman" w:hAnsi="Times New Roman" w:cs="Times New Roman"/>
+        </w:rPr>
         <w:lastRenderedPageBreak/>
-        <w:t>Описание платежей, связанных с сервисом. Возможно как установление единой цены за весь сервис, так и с разбивкой по уровням сервиса.</w:t>
-      </w:r>
-    </w:p>
-    <w:p>
-      <w:pPr>
-        <w:rPr>
-          <w:rFonts w:ascii="Times New Roman" w:hAnsi="Times New Roman" w:cs="Times New Roman"/>
-        </w:rPr>
-      </w:pPr>
-      <w:r>
-        <w:rPr>
-          <w:rFonts w:ascii="Times New Roman" w:hAnsi="Times New Roman" w:cs="Times New Roman"/>
-        </w:rPr>
-        <w:t>Ежемесячный платеж суммой 9550 рублей является фиксированным. Отдел технической поддержки работает 4 часа в месяц. Если время обращения сотрудников к отделу технической поддержки превысило это значение, то выставляется отдельный счет на дополнительные часы.</w:t>
+        <w:t>За работу сервиса предусматривается е</w:t>
+      </w:r>
+      <w:r>
+        <w:rPr>
+          <w:rFonts w:ascii="Times New Roman" w:hAnsi="Times New Roman" w:cs="Times New Roman"/>
+        </w:rPr>
+        <w:t xml:space="preserve">жемесячный платеж суммой </w:t>
+      </w:r>
+      <w:r>
+        <w:rPr>
+          <w:rFonts w:ascii="Times New Roman" w:hAnsi="Times New Roman" w:cs="Times New Roman"/>
+        </w:rPr>
+        <w:t>60 000 рублей</w:t>
+      </w:r>
+      <w:r>
+        <w:rPr>
+          <w:rFonts w:ascii="Times New Roman" w:hAnsi="Times New Roman" w:cs="Times New Roman"/>
+        </w:rPr>
+        <w:t>.</w:t>
+      </w:r>
+      <w:r>
+        <w:rPr>
+          <w:rFonts w:ascii="Times New Roman" w:hAnsi="Times New Roman" w:cs="Times New Roman"/>
+        </w:rPr>
+        <w:t xml:space="preserve"> В абонентскую плату входит обновление системы, 5 изменений в год, формирование 5 подробных отчетов по работе сервиса в год, техническая поддержка.</w:t>
       </w:r>
     </w:p>
     <w:p>
@@ -1909,7 +1868,37 @@
         <w:rPr>
           <w:rFonts w:ascii="Times New Roman" w:hAnsi="Times New Roman" w:cs="Times New Roman"/>
         </w:rPr>
-        <w:t>Оборудование персональных компьютеров в соответствии с техническими требования программного продукта (сервиса). Ответственность за исполнение конфигурационных и эксплуатационных требований</w:t>
+        <w:t xml:space="preserve">Сотрудники ИТ Отдела медицинского офиса обязуются оборудовать персональные компьютеры на рабочих местах </w:t>
+      </w:r>
+      <w:r>
+        <w:rPr>
+          <w:rFonts w:ascii="Times New Roman" w:hAnsi="Times New Roman" w:cs="Times New Roman"/>
+        </w:rPr>
+        <w:t>в соответствии с техническими</w:t>
+      </w:r>
+      <w:r>
+        <w:rPr>
+          <w:rFonts w:ascii="Times New Roman" w:hAnsi="Times New Roman" w:cs="Times New Roman"/>
+        </w:rPr>
+        <w:t xml:space="preserve"> требованиями системы</w:t>
+      </w:r>
+      <w:r>
+        <w:rPr>
+          <w:rFonts w:ascii="Times New Roman" w:hAnsi="Times New Roman" w:cs="Times New Roman"/>
+        </w:rPr>
+        <w:t xml:space="preserve">. </w:t>
+      </w:r>
+      <w:r>
+        <w:rPr>
+          <w:rFonts w:ascii="Times New Roman" w:hAnsi="Times New Roman" w:cs="Times New Roman"/>
+        </w:rPr>
+        <w:t xml:space="preserve">Поставщик обязуется обеспечить медицинский офис необходимой технической поддержкой для оборудования рабочих мест. </w:t>
+      </w:r>
+      <w:r>
+        <w:rPr>
+          <w:rFonts w:ascii="Times New Roman" w:hAnsi="Times New Roman" w:cs="Times New Roman"/>
+        </w:rPr>
+        <w:t>Ответственность за исполнение конфигурационных и эксплуатационных требований</w:t>
       </w:r>
       <w:r>
         <w:rPr>
@@ -2075,7 +2064,7 @@
     </w:p>
     <w:p>
       <w:pPr>
-        <w:spacing w:before="240" w:after="240"/>
+        <w:spacing w:after="240"/>
         <w:ind w:firstLine="708"/>
         <w:rPr>
           <w:rFonts w:ascii="Times New Roman" w:hAnsi="Times New Roman" w:cs="Times New Roman"/>
@@ -2085,7 +2074,19 @@
         <w:rPr>
           <w:rFonts w:ascii="Times New Roman" w:hAnsi="Times New Roman" w:cs="Times New Roman"/>
         </w:rPr>
-        <w:t>При нарушении условий эксплуатации со стороны клиента, взимается дополнительная оплата за работу по устранению инцидента, а также инцидент не учитывается во времени простоя в ежемесячном отчете.</w:t>
+        <w:t xml:space="preserve">При нарушении условий эксплуатации со стороны </w:t>
+      </w:r>
+      <w:r>
+        <w:rPr>
+          <w:rFonts w:ascii="Times New Roman" w:hAnsi="Times New Roman" w:cs="Times New Roman"/>
+        </w:rPr>
+        <w:t>Заказчика или сотрудников медицинского офиса</w:t>
+      </w:r>
+      <w:r>
+        <w:rPr>
+          <w:rFonts w:ascii="Times New Roman" w:hAnsi="Times New Roman" w:cs="Times New Roman"/>
+        </w:rPr>
+        <w:t xml:space="preserve"> взимается дополнительная оплата за работу по устранению инцидента.</w:t>
       </w:r>
     </w:p>
     <w:p>
@@ -2148,8 +2149,9 @@
         <w:pStyle w:val="a3"/>
         <w:numPr>
           <w:ilvl w:val="0"/>
-          <w:numId w:val="26"/>
+          <w:numId w:val="28"/>
         </w:numPr>
+        <w:spacing w:after="0" w:line="240" w:lineRule="auto"/>
         <w:rPr>
           <w:rFonts w:ascii="Times New Roman" w:hAnsi="Times New Roman" w:cs="Times New Roman"/>
         </w:rPr>
@@ -2166,10 +2168,9 @@
         <w:pStyle w:val="a3"/>
         <w:numPr>
           <w:ilvl w:val="0"/>
-          <w:numId w:val="8"/>
+          <w:numId w:val="28"/>
         </w:numPr>
-        <w:spacing w:line="256" w:lineRule="auto"/>
-        <w:ind w:left="426"/>
+        <w:spacing w:after="0" w:line="240" w:lineRule="auto"/>
         <w:rPr>
           <w:rFonts w:ascii="Times New Roman" w:hAnsi="Times New Roman" w:cs="Times New Roman"/>
         </w:rPr>
@@ -2186,10 +2187,9 @@
         <w:pStyle w:val="a3"/>
         <w:numPr>
           <w:ilvl w:val="0"/>
-          <w:numId w:val="8"/>
+          <w:numId w:val="28"/>
         </w:numPr>
-        <w:spacing w:line="256" w:lineRule="auto"/>
-        <w:ind w:left="426"/>
+        <w:spacing w:after="0" w:line="240" w:lineRule="auto"/>
         <w:rPr>
           <w:rFonts w:ascii="Times New Roman" w:hAnsi="Times New Roman" w:cs="Times New Roman"/>
         </w:rPr>
@@ -2206,19 +2206,18 @@
         <w:pStyle w:val="a3"/>
         <w:numPr>
           <w:ilvl w:val="0"/>
-          <w:numId w:val="8"/>
+          <w:numId w:val="28"/>
         </w:numPr>
-        <w:spacing w:line="256" w:lineRule="auto"/>
-        <w:ind w:left="426"/>
-        <w:rPr>
-          <w:rFonts w:ascii="Times New Roman" w:hAnsi="Times New Roman" w:cs="Times New Roman"/>
-        </w:rPr>
-      </w:pPr>
-      <w:r>
-        <w:rPr>
-          <w:rFonts w:ascii="Times New Roman" w:hAnsi="Times New Roman" w:cs="Times New Roman"/>
-        </w:rPr>
-        <w:t>Устанавливается система мониторинга выполнения SLA и регулярно оцениваются результаты.</w:t>
+        <w:spacing w:line="240" w:lineRule="auto"/>
+        <w:rPr>
+          <w:rFonts w:ascii="Times New Roman" w:hAnsi="Times New Roman" w:cs="Times New Roman"/>
+        </w:rPr>
+      </w:pPr>
+      <w:r>
+        <w:rPr>
+          <w:rFonts w:ascii="Times New Roman" w:hAnsi="Times New Roman" w:cs="Times New Roman"/>
+        </w:rPr>
+        <w:t>Устанавливается система мониторинга выполнения SLA и оцениваются результаты.</w:t>
       </w:r>
     </w:p>
     <w:p>
@@ -2238,105 +2237,148 @@
     </w:p>
     <w:p>
       <w:pPr>
+        <w:pStyle w:val="a3"/>
+        <w:numPr>
+          <w:ilvl w:val="0"/>
+          <w:numId w:val="30"/>
+        </w:numPr>
         <w:spacing w:after="0" w:line="240" w:lineRule="auto"/>
-        <w:ind w:left="66"/>
-        <w:rPr>
-          <w:rFonts w:ascii="Times New Roman" w:hAnsi="Times New Roman" w:cs="Times New Roman"/>
-        </w:rPr>
-      </w:pPr>
-      <w:r>
-        <w:rPr>
-          <w:rFonts w:ascii="Times New Roman" w:hAnsi="Times New Roman" w:cs="Times New Roman"/>
-        </w:rPr>
-        <w:t>1. Определение и анализ текущих SLA</w:t>
-      </w:r>
-    </w:p>
-    <w:p>
-      <w:pPr>
+        <w:rPr>
+          <w:rFonts w:ascii="Times New Roman" w:hAnsi="Times New Roman" w:cs="Times New Roman"/>
+        </w:rPr>
+      </w:pPr>
+      <w:r>
+        <w:rPr>
+          <w:rFonts w:ascii="Times New Roman" w:hAnsi="Times New Roman" w:cs="Times New Roman"/>
+        </w:rPr>
+        <w:t>Определение и анализ текущих SLA</w:t>
+      </w:r>
+    </w:p>
+    <w:p>
+      <w:pPr>
+        <w:pStyle w:val="a3"/>
+        <w:numPr>
+          <w:ilvl w:val="0"/>
+          <w:numId w:val="30"/>
+        </w:numPr>
         <w:spacing w:after="0" w:line="240" w:lineRule="auto"/>
-        <w:ind w:left="66"/>
-        <w:rPr>
-          <w:rFonts w:ascii="Times New Roman" w:hAnsi="Times New Roman" w:cs="Times New Roman"/>
-        </w:rPr>
-      </w:pPr>
-      <w:r>
-        <w:rPr>
-          <w:rFonts w:ascii="Times New Roman" w:hAnsi="Times New Roman" w:cs="Times New Roman"/>
-        </w:rPr>
-        <w:t>2. Определение ключевых показателей производительности</w:t>
-      </w:r>
-    </w:p>
-    <w:p>
-      <w:pPr>
+        <w:rPr>
+          <w:rFonts w:ascii="Times New Roman" w:hAnsi="Times New Roman" w:cs="Times New Roman"/>
+        </w:rPr>
+      </w:pPr>
+      <w:r>
+        <w:rPr>
+          <w:rFonts w:ascii="Times New Roman" w:hAnsi="Times New Roman" w:cs="Times New Roman"/>
+        </w:rPr>
+        <w:t>Определение ключевых показателей производительности</w:t>
+      </w:r>
+    </w:p>
+    <w:p>
+      <w:pPr>
+        <w:pStyle w:val="a3"/>
+        <w:numPr>
+          <w:ilvl w:val="0"/>
+          <w:numId w:val="30"/>
+        </w:numPr>
         <w:spacing w:after="0" w:line="240" w:lineRule="auto"/>
-        <w:ind w:left="66"/>
-        <w:rPr>
-          <w:rFonts w:ascii="Times New Roman" w:hAnsi="Times New Roman" w:cs="Times New Roman"/>
-        </w:rPr>
-      </w:pPr>
-      <w:r>
-        <w:rPr>
-          <w:rFonts w:ascii="Times New Roman" w:hAnsi="Times New Roman" w:cs="Times New Roman"/>
-        </w:rPr>
-        <w:t>3. Планирование улучшений</w:t>
-      </w:r>
-    </w:p>
-    <w:p>
-      <w:pPr>
+        <w:rPr>
+          <w:rFonts w:ascii="Times New Roman" w:hAnsi="Times New Roman" w:cs="Times New Roman"/>
+        </w:rPr>
+      </w:pPr>
+      <w:r>
+        <w:rPr>
+          <w:rFonts w:ascii="Times New Roman" w:hAnsi="Times New Roman" w:cs="Times New Roman"/>
+        </w:rPr>
+        <w:t>Планирование улучшений</w:t>
+      </w:r>
+    </w:p>
+    <w:p>
+      <w:pPr>
+        <w:pStyle w:val="a3"/>
+        <w:numPr>
+          <w:ilvl w:val="0"/>
+          <w:numId w:val="30"/>
+        </w:numPr>
         <w:spacing w:after="0" w:line="240" w:lineRule="auto"/>
-        <w:ind w:left="66"/>
-        <w:rPr>
-          <w:rFonts w:ascii="Times New Roman" w:hAnsi="Times New Roman" w:cs="Times New Roman"/>
-        </w:rPr>
-      </w:pPr>
-      <w:r>
-        <w:rPr>
-          <w:rFonts w:ascii="Times New Roman" w:hAnsi="Times New Roman" w:cs="Times New Roman"/>
-        </w:rPr>
-        <w:t>4. Внедрение улучшений</w:t>
-      </w:r>
-    </w:p>
-    <w:p>
-      <w:pPr>
+        <w:rPr>
+          <w:rFonts w:ascii="Times New Roman" w:hAnsi="Times New Roman" w:cs="Times New Roman"/>
+        </w:rPr>
+      </w:pPr>
+      <w:r>
+        <w:rPr>
+          <w:rFonts w:ascii="Times New Roman" w:hAnsi="Times New Roman" w:cs="Times New Roman"/>
+        </w:rPr>
+        <w:t>Внедрение улучшений</w:t>
+      </w:r>
+    </w:p>
+    <w:p>
+      <w:pPr>
+        <w:pStyle w:val="a3"/>
+        <w:numPr>
+          <w:ilvl w:val="0"/>
+          <w:numId w:val="30"/>
+        </w:numPr>
         <w:spacing w:after="0" w:line="240" w:lineRule="auto"/>
-        <w:ind w:left="66"/>
-        <w:rPr>
-          <w:rFonts w:ascii="Times New Roman" w:hAnsi="Times New Roman" w:cs="Times New Roman"/>
-        </w:rPr>
-      </w:pPr>
-      <w:r>
-        <w:rPr>
-          <w:rFonts w:ascii="Times New Roman" w:hAnsi="Times New Roman" w:cs="Times New Roman"/>
-        </w:rPr>
-        <w:t>5. Мониторинг и контроль</w:t>
-      </w:r>
-    </w:p>
-    <w:p>
-      <w:pPr>
-        <w:spacing w:line="240" w:lineRule="auto"/>
-        <w:ind w:left="66"/>
-        <w:rPr>
-          <w:rFonts w:ascii="Times New Roman" w:hAnsi="Times New Roman" w:cs="Times New Roman"/>
-        </w:rPr>
-      </w:pPr>
-      <w:r>
-        <w:rPr>
-          <w:rFonts w:ascii="Times New Roman" w:hAnsi="Times New Roman" w:cs="Times New Roman"/>
-        </w:rPr>
-        <w:t>6. Анализ и оптимизация</w:t>
-      </w:r>
-    </w:p>
-    <w:p>
-      <w:pPr>
-        <w:rPr>
-          <w:rFonts w:ascii="Times New Roman" w:hAnsi="Times New Roman" w:cs="Times New Roman"/>
-        </w:rPr>
-      </w:pPr>
-      <w:r>
-        <w:rPr>
-          <w:rFonts w:ascii="Times New Roman" w:hAnsi="Times New Roman" w:cs="Times New Roman"/>
-        </w:rPr>
-        <w:t>Процесс улучшения SLA является непрерывным и постоянным, чтобы обеспечить высокий уровень сервиса и удовлетворение потребностей Заказчика.</w:t>
+        <w:rPr>
+          <w:rFonts w:ascii="Times New Roman" w:hAnsi="Times New Roman" w:cs="Times New Roman"/>
+        </w:rPr>
+      </w:pPr>
+      <w:r>
+        <w:rPr>
+          <w:rFonts w:ascii="Times New Roman" w:hAnsi="Times New Roman" w:cs="Times New Roman"/>
+        </w:rPr>
+        <w:t>Мониторинг и контроль</w:t>
+      </w:r>
+    </w:p>
+    <w:p>
+      <w:pPr>
+        <w:pStyle w:val="a3"/>
+        <w:numPr>
+          <w:ilvl w:val="0"/>
+          <w:numId w:val="30"/>
+        </w:numPr>
+        <w:spacing w:after="0" w:line="240" w:lineRule="auto"/>
+        <w:rPr>
+          <w:rFonts w:ascii="Times New Roman" w:hAnsi="Times New Roman" w:cs="Times New Roman"/>
+        </w:rPr>
+      </w:pPr>
+      <w:r>
+        <w:rPr>
+          <w:rFonts w:ascii="Times New Roman" w:hAnsi="Times New Roman" w:cs="Times New Roman"/>
+        </w:rPr>
+        <w:t>Анализ и оптимизация</w:t>
+      </w:r>
+    </w:p>
+    <w:p>
+      <w:pPr>
+        <w:rPr>
+          <w:rFonts w:ascii="Times New Roman" w:hAnsi="Times New Roman" w:cs="Times New Roman"/>
+        </w:rPr>
+      </w:pPr>
+    </w:p>
+    <w:p>
+      <w:pPr>
+        <w:rPr>
+          <w:rFonts w:ascii="Times New Roman" w:hAnsi="Times New Roman" w:cs="Times New Roman"/>
+        </w:rPr>
+      </w:pPr>
+      <w:r>
+        <w:rPr>
+          <w:rFonts w:ascii="Times New Roman" w:hAnsi="Times New Roman" w:cs="Times New Roman"/>
+        </w:rPr>
+        <w:t xml:space="preserve">Процесс улучшения SLA является непрерывным и постоянным, </w:t>
+      </w:r>
+      <w:r>
+        <w:rPr>
+          <w:rFonts w:ascii="Times New Roman" w:hAnsi="Times New Roman" w:cs="Times New Roman"/>
+        </w:rPr>
+        <w:t>что позволяет</w:t>
+      </w:r>
+      <w:r>
+        <w:rPr>
+          <w:rFonts w:ascii="Times New Roman" w:hAnsi="Times New Roman" w:cs="Times New Roman"/>
+        </w:rPr>
+        <w:t xml:space="preserve"> обеспечить высокий уровень сервиса и удовлетворение потребностей Заказчика.</w:t>
       </w:r>
     </w:p>
     <w:p>
@@ -2466,7 +2508,6 @@
         <w:rPr>
           <w:rFonts w:ascii="Times New Roman" w:hAnsi="Times New Roman" w:cs="Times New Roman"/>
         </w:rPr>
-        <w:lastRenderedPageBreak/>
         <w:t>Дата: «» ____________ 20__ г.</w:t>
       </w:r>
     </w:p>
@@ -3649,6 +3690,184 @@
     </w:lvl>
   </w:abstractNum>
   <w:abstractNum w:abstractNumId="11" w15:restartNumberingAfterBreak="0">
+    <w:nsid w:val="4D1D0CE9"/>
+    <w:multiLevelType w:val="hybridMultilevel"/>
+    <w:tmpl w:val="F6385052"/>
+    <w:lvl w:ilvl="0" w:tplc="A43871EC">
+      <w:start w:val="1"/>
+      <w:numFmt w:val="decimal"/>
+      <w:lvlText w:val="%1."/>
+      <w:lvlJc w:val="left"/>
+      <w:pPr>
+        <w:ind w:left="426" w:hanging="360"/>
+      </w:pPr>
+      <w:rPr>
+        <w:rFonts w:hint="default"/>
+      </w:rPr>
+    </w:lvl>
+    <w:lvl w:ilvl="1" w:tplc="04190019" w:tentative="1">
+      <w:start w:val="1"/>
+      <w:numFmt w:val="lowerLetter"/>
+      <w:lvlText w:val="%2."/>
+      <w:lvlJc w:val="left"/>
+      <w:pPr>
+        <w:ind w:left="1146" w:hanging="360"/>
+      </w:pPr>
+    </w:lvl>
+    <w:lvl w:ilvl="2" w:tplc="0419001B" w:tentative="1">
+      <w:start w:val="1"/>
+      <w:numFmt w:val="lowerRoman"/>
+      <w:lvlText w:val="%3."/>
+      <w:lvlJc w:val="right"/>
+      <w:pPr>
+        <w:ind w:left="1866" w:hanging="180"/>
+      </w:pPr>
+    </w:lvl>
+    <w:lvl w:ilvl="3" w:tplc="0419000F" w:tentative="1">
+      <w:start w:val="1"/>
+      <w:numFmt w:val="decimal"/>
+      <w:lvlText w:val="%4."/>
+      <w:lvlJc w:val="left"/>
+      <w:pPr>
+        <w:ind w:left="2586" w:hanging="360"/>
+      </w:pPr>
+    </w:lvl>
+    <w:lvl w:ilvl="4" w:tplc="04190019" w:tentative="1">
+      <w:start w:val="1"/>
+      <w:numFmt w:val="lowerLetter"/>
+      <w:lvlText w:val="%5."/>
+      <w:lvlJc w:val="left"/>
+      <w:pPr>
+        <w:ind w:left="3306" w:hanging="360"/>
+      </w:pPr>
+    </w:lvl>
+    <w:lvl w:ilvl="5" w:tplc="0419001B" w:tentative="1">
+      <w:start w:val="1"/>
+      <w:numFmt w:val="lowerRoman"/>
+      <w:lvlText w:val="%6."/>
+      <w:lvlJc w:val="right"/>
+      <w:pPr>
+        <w:ind w:left="4026" w:hanging="180"/>
+      </w:pPr>
+    </w:lvl>
+    <w:lvl w:ilvl="6" w:tplc="0419000F" w:tentative="1">
+      <w:start w:val="1"/>
+      <w:numFmt w:val="decimal"/>
+      <w:lvlText w:val="%7."/>
+      <w:lvlJc w:val="left"/>
+      <w:pPr>
+        <w:ind w:left="4746" w:hanging="360"/>
+      </w:pPr>
+    </w:lvl>
+    <w:lvl w:ilvl="7" w:tplc="04190019" w:tentative="1">
+      <w:start w:val="1"/>
+      <w:numFmt w:val="lowerLetter"/>
+      <w:lvlText w:val="%8."/>
+      <w:lvlJc w:val="left"/>
+      <w:pPr>
+        <w:ind w:left="5466" w:hanging="360"/>
+      </w:pPr>
+    </w:lvl>
+    <w:lvl w:ilvl="8" w:tplc="0419001B" w:tentative="1">
+      <w:start w:val="1"/>
+      <w:numFmt w:val="lowerRoman"/>
+      <w:lvlText w:val="%9."/>
+      <w:lvlJc w:val="right"/>
+      <w:pPr>
+        <w:ind w:left="6186" w:hanging="180"/>
+      </w:pPr>
+    </w:lvl>
+  </w:abstractNum>
+  <w:abstractNum w:abstractNumId="12" w15:restartNumberingAfterBreak="0">
+    <w:nsid w:val="4FB92FAE"/>
+    <w:multiLevelType w:val="hybridMultilevel"/>
+    <w:tmpl w:val="E44CD27E"/>
+    <w:lvl w:ilvl="0" w:tplc="A43871EC">
+      <w:start w:val="1"/>
+      <w:numFmt w:val="decimal"/>
+      <w:lvlText w:val="%1."/>
+      <w:lvlJc w:val="left"/>
+      <w:pPr>
+        <w:ind w:left="492" w:hanging="360"/>
+      </w:pPr>
+      <w:rPr>
+        <w:rFonts w:hint="default"/>
+      </w:rPr>
+    </w:lvl>
+    <w:lvl w:ilvl="1" w:tplc="04190019" w:tentative="1">
+      <w:start w:val="1"/>
+      <w:numFmt w:val="lowerLetter"/>
+      <w:lvlText w:val="%2."/>
+      <w:lvlJc w:val="left"/>
+      <w:pPr>
+        <w:ind w:left="1506" w:hanging="360"/>
+      </w:pPr>
+    </w:lvl>
+    <w:lvl w:ilvl="2" w:tplc="0419001B" w:tentative="1">
+      <w:start w:val="1"/>
+      <w:numFmt w:val="lowerRoman"/>
+      <w:lvlText w:val="%3."/>
+      <w:lvlJc w:val="right"/>
+      <w:pPr>
+        <w:ind w:left="2226" w:hanging="180"/>
+      </w:pPr>
+    </w:lvl>
+    <w:lvl w:ilvl="3" w:tplc="0419000F" w:tentative="1">
+      <w:start w:val="1"/>
+      <w:numFmt w:val="decimal"/>
+      <w:lvlText w:val="%4."/>
+      <w:lvlJc w:val="left"/>
+      <w:pPr>
+        <w:ind w:left="2946" w:hanging="360"/>
+      </w:pPr>
+    </w:lvl>
+    <w:lvl w:ilvl="4" w:tplc="04190019" w:tentative="1">
+      <w:start w:val="1"/>
+      <w:numFmt w:val="lowerLetter"/>
+      <w:lvlText w:val="%5."/>
+      <w:lvlJc w:val="left"/>
+      <w:pPr>
+        <w:ind w:left="3666" w:hanging="360"/>
+      </w:pPr>
+    </w:lvl>
+    <w:lvl w:ilvl="5" w:tplc="0419001B" w:tentative="1">
+      <w:start w:val="1"/>
+      <w:numFmt w:val="lowerRoman"/>
+      <w:lvlText w:val="%6."/>
+      <w:lvlJc w:val="right"/>
+      <w:pPr>
+        <w:ind w:left="4386" w:hanging="180"/>
+      </w:pPr>
+    </w:lvl>
+    <w:lvl w:ilvl="6" w:tplc="0419000F" w:tentative="1">
+      <w:start w:val="1"/>
+      <w:numFmt w:val="decimal"/>
+      <w:lvlText w:val="%7."/>
+      <w:lvlJc w:val="left"/>
+      <w:pPr>
+        <w:ind w:left="5106" w:hanging="360"/>
+      </w:pPr>
+    </w:lvl>
+    <w:lvl w:ilvl="7" w:tplc="04190019" w:tentative="1">
+      <w:start w:val="1"/>
+      <w:numFmt w:val="lowerLetter"/>
+      <w:lvlText w:val="%8."/>
+      <w:lvlJc w:val="left"/>
+      <w:pPr>
+        <w:ind w:left="5826" w:hanging="360"/>
+      </w:pPr>
+    </w:lvl>
+    <w:lvl w:ilvl="8" w:tplc="0419001B" w:tentative="1">
+      <w:start w:val="1"/>
+      <w:numFmt w:val="lowerRoman"/>
+      <w:lvlText w:val="%9."/>
+      <w:lvlJc w:val="right"/>
+      <w:pPr>
+        <w:ind w:left="6546" w:hanging="180"/>
+      </w:pPr>
+    </w:lvl>
+  </w:abstractNum>
+  <w:abstractNum w:abstractNumId="13" w15:restartNumberingAfterBreak="0">
     <w:nsid w:val="4FBD5390"/>
     <w:multiLevelType w:val="multilevel"/>
     <w:tmpl w:val="4DA62B26"/>
@@ -3764,7 +3983,7 @@
       </w:pPr>
     </w:lvl>
   </w:abstractNum>
-  <w:abstractNum w:abstractNumId="12" w15:restartNumberingAfterBreak="0">
+  <w:abstractNum w:abstractNumId="14" w15:restartNumberingAfterBreak="0">
     <w:nsid w:val="52554706"/>
     <w:multiLevelType w:val="hybridMultilevel"/>
     <w:tmpl w:val="DE10A176"/>
@@ -3877,7 +4096,7 @@
       </w:rPr>
     </w:lvl>
   </w:abstractNum>
-  <w:abstractNum w:abstractNumId="13" w15:restartNumberingAfterBreak="0">
+  <w:abstractNum w:abstractNumId="15" w15:restartNumberingAfterBreak="0">
     <w:nsid w:val="593103A3"/>
     <w:multiLevelType w:val="multilevel"/>
     <w:tmpl w:val="4DA62B26"/>
@@ -4014,7 +4233,7 @@
       </w:rPr>
     </w:lvl>
   </w:abstractNum>
-  <w:abstractNum w:abstractNumId="14" w15:restartNumberingAfterBreak="0">
+  <w:abstractNum w:abstractNumId="16" w15:restartNumberingAfterBreak="0">
     <w:nsid w:val="5E412DF9"/>
     <w:multiLevelType w:val="multilevel"/>
     <w:tmpl w:val="D264EDCA"/>
@@ -4118,7 +4337,7 @@
       </w:rPr>
     </w:lvl>
   </w:abstractNum>
-  <w:abstractNum w:abstractNumId="15" w15:restartNumberingAfterBreak="0">
+  <w:abstractNum w:abstractNumId="17" w15:restartNumberingAfterBreak="0">
     <w:nsid w:val="5EE8330B"/>
     <w:multiLevelType w:val="multilevel"/>
     <w:tmpl w:val="0114C37E"/>
@@ -4231,7 +4450,7 @@
       </w:pPr>
     </w:lvl>
   </w:abstractNum>
-  <w:abstractNum w:abstractNumId="16" w15:restartNumberingAfterBreak="0">
+  <w:abstractNum w:abstractNumId="18" w15:restartNumberingAfterBreak="0">
     <w:nsid w:val="6031779A"/>
     <w:multiLevelType w:val="hybridMultilevel"/>
     <w:tmpl w:val="336C0D1C"/>
@@ -4344,7 +4563,7 @@
       </w:rPr>
     </w:lvl>
   </w:abstractNum>
-  <w:abstractNum w:abstractNumId="17" w15:restartNumberingAfterBreak="0">
+  <w:abstractNum w:abstractNumId="19" w15:restartNumberingAfterBreak="0">
     <w:nsid w:val="63D40E6B"/>
     <w:multiLevelType w:val="hybridMultilevel"/>
     <w:tmpl w:val="24AC1D48"/>
@@ -4354,7 +4573,7 @@
       <w:lvlText w:val=""/>
       <w:lvlJc w:val="left"/>
       <w:pPr>
-        <w:ind w:left="720" w:hanging="360"/>
+        <w:ind w:left="2072" w:hanging="360"/>
       </w:pPr>
       <w:rPr>
         <w:rFonts w:ascii="Symbol" w:hAnsi="Symbol" w:hint="default"/>
@@ -4366,7 +4585,7 @@
       <w:lvlText w:val="o"/>
       <w:lvlJc w:val="left"/>
       <w:pPr>
-        <w:ind w:left="1440" w:hanging="360"/>
+        <w:ind w:left="2792" w:hanging="360"/>
       </w:pPr>
       <w:rPr>
         <w:rFonts w:ascii="Courier New" w:hAnsi="Courier New" w:cs="Courier New" w:hint="default"/>
@@ -4378,7 +4597,7 @@
       <w:lvlText w:val=""/>
       <w:lvlJc w:val="left"/>
       <w:pPr>
-        <w:ind w:left="2160" w:hanging="360"/>
+        <w:ind w:left="3512" w:hanging="360"/>
       </w:pPr>
       <w:rPr>
         <w:rFonts w:ascii="Wingdings" w:hAnsi="Wingdings" w:hint="default"/>
@@ -4390,7 +4609,7 @@
       <w:lvlText w:val=""/>
       <w:lvlJc w:val="left"/>
       <w:pPr>
-        <w:ind w:left="2880" w:hanging="360"/>
+        <w:ind w:left="4232" w:hanging="360"/>
       </w:pPr>
       <w:rPr>
         <w:rFonts w:ascii="Symbol" w:hAnsi="Symbol" w:hint="default"/>
@@ -4402,7 +4621,7 @@
       <w:lvlText w:val="o"/>
       <w:lvlJc w:val="left"/>
       <w:pPr>
-        <w:ind w:left="3600" w:hanging="360"/>
+        <w:ind w:left="4952" w:hanging="360"/>
       </w:pPr>
       <w:rPr>
         <w:rFonts w:ascii="Courier New" w:hAnsi="Courier New" w:cs="Courier New" w:hint="default"/>
@@ -4414,7 +4633,7 @@
       <w:lvlText w:val=""/>
       <w:lvlJc w:val="left"/>
       <w:pPr>
-        <w:ind w:left="4320" w:hanging="360"/>
+        <w:ind w:left="5672" w:hanging="360"/>
       </w:pPr>
       <w:rPr>
         <w:rFonts w:ascii="Wingdings" w:hAnsi="Wingdings" w:hint="default"/>
@@ -4426,7 +4645,7 @@
       <w:lvlText w:val=""/>
       <w:lvlJc w:val="left"/>
       <w:pPr>
-        <w:ind w:left="5040" w:hanging="360"/>
+        <w:ind w:left="6392" w:hanging="360"/>
       </w:pPr>
       <w:rPr>
         <w:rFonts w:ascii="Symbol" w:hAnsi="Symbol" w:hint="default"/>
@@ -4438,7 +4657,7 @@
       <w:lvlText w:val="o"/>
       <w:lvlJc w:val="left"/>
       <w:pPr>
-        <w:ind w:left="5760" w:hanging="360"/>
+        <w:ind w:left="7112" w:hanging="360"/>
       </w:pPr>
       <w:rPr>
         <w:rFonts w:ascii="Courier New" w:hAnsi="Courier New" w:cs="Courier New" w:hint="default"/>
@@ -4450,14 +4669,14 @@
       <w:lvlText w:val=""/>
       <w:lvlJc w:val="left"/>
       <w:pPr>
-        <w:ind w:left="6480" w:hanging="360"/>
+        <w:ind w:left="7832" w:hanging="360"/>
       </w:pPr>
       <w:rPr>
         <w:rFonts w:ascii="Wingdings" w:hAnsi="Wingdings" w:hint="default"/>
       </w:rPr>
     </w:lvl>
   </w:abstractNum>
-  <w:abstractNum w:abstractNumId="18" w15:restartNumberingAfterBreak="0">
+  <w:abstractNum w:abstractNumId="20" w15:restartNumberingAfterBreak="0">
     <w:nsid w:val="6A4D475B"/>
     <w:multiLevelType w:val="multilevel"/>
     <w:tmpl w:val="803E3FE2"/>
@@ -4561,7 +4780,7 @@
       </w:rPr>
     </w:lvl>
   </w:abstractNum>
-  <w:abstractNum w:abstractNumId="19" w15:restartNumberingAfterBreak="0">
+  <w:abstractNum w:abstractNumId="21" w15:restartNumberingAfterBreak="0">
     <w:nsid w:val="6AA04CFC"/>
     <w:multiLevelType w:val="hybridMultilevel"/>
     <w:tmpl w:val="3F3A0C4C"/>
@@ -4650,7 +4869,96 @@
       </w:pPr>
     </w:lvl>
   </w:abstractNum>
-  <w:abstractNum w:abstractNumId="20" w15:restartNumberingAfterBreak="0">
+  <w:abstractNum w:abstractNumId="22" w15:restartNumberingAfterBreak="0">
+    <w:nsid w:val="6B130AA2"/>
+    <w:multiLevelType w:val="hybridMultilevel"/>
+    <w:tmpl w:val="ACD0519C"/>
+    <w:lvl w:ilvl="0" w:tplc="A43871EC">
+      <w:start w:val="1"/>
+      <w:numFmt w:val="decimal"/>
+      <w:lvlText w:val="%1."/>
+      <w:lvlJc w:val="left"/>
+      <w:pPr>
+        <w:ind w:left="426" w:hanging="360"/>
+      </w:pPr>
+      <w:rPr>
+        <w:rFonts w:hint="default"/>
+      </w:rPr>
+    </w:lvl>
+    <w:lvl w:ilvl="1" w:tplc="04190019" w:tentative="1">
+      <w:start w:val="1"/>
+      <w:numFmt w:val="lowerLetter"/>
+      <w:lvlText w:val="%2."/>
+      <w:lvlJc w:val="left"/>
+      <w:pPr>
+        <w:ind w:left="1146" w:hanging="360"/>
+      </w:pPr>
+    </w:lvl>
+    <w:lvl w:ilvl="2" w:tplc="0419001B" w:tentative="1">
+      <w:start w:val="1"/>
+      <w:numFmt w:val="lowerRoman"/>
+      <w:lvlText w:val="%3."/>
+      <w:lvlJc w:val="right"/>
+      <w:pPr>
+        <w:ind w:left="1866" w:hanging="180"/>
+      </w:pPr>
+    </w:lvl>
+    <w:lvl w:ilvl="3" w:tplc="0419000F" w:tentative="1">
+      <w:start w:val="1"/>
+      <w:numFmt w:val="decimal"/>
+      <w:lvlText w:val="%4."/>
+      <w:lvlJc w:val="left"/>
+      <w:pPr>
+        <w:ind w:left="2586" w:hanging="360"/>
+      </w:pPr>
+    </w:lvl>
+    <w:lvl w:ilvl="4" w:tplc="04190019" w:tentative="1">
+      <w:start w:val="1"/>
+      <w:numFmt w:val="lowerLetter"/>
+      <w:lvlText w:val="%5."/>
+      <w:lvlJc w:val="left"/>
+      <w:pPr>
+        <w:ind w:left="3306" w:hanging="360"/>
+      </w:pPr>
+    </w:lvl>
+    <w:lvl w:ilvl="5" w:tplc="0419001B" w:tentative="1">
+      <w:start w:val="1"/>
+      <w:numFmt w:val="lowerRoman"/>
+      <w:lvlText w:val="%6."/>
+      <w:lvlJc w:val="right"/>
+      <w:pPr>
+        <w:ind w:left="4026" w:hanging="180"/>
+      </w:pPr>
+    </w:lvl>
+    <w:lvl w:ilvl="6" w:tplc="0419000F" w:tentative="1">
+      <w:start w:val="1"/>
+      <w:numFmt w:val="decimal"/>
+      <w:lvlText w:val="%7."/>
+      <w:lvlJc w:val="left"/>
+      <w:pPr>
+        <w:ind w:left="4746" w:hanging="360"/>
+      </w:pPr>
+    </w:lvl>
+    <w:lvl w:ilvl="7" w:tplc="04190019" w:tentative="1">
+      <w:start w:val="1"/>
+      <w:numFmt w:val="lowerLetter"/>
+      <w:lvlText w:val="%8."/>
+      <w:lvlJc w:val="left"/>
+      <w:pPr>
+        <w:ind w:left="5466" w:hanging="360"/>
+      </w:pPr>
+    </w:lvl>
+    <w:lvl w:ilvl="8" w:tplc="0419001B" w:tentative="1">
+      <w:start w:val="1"/>
+      <w:numFmt w:val="lowerRoman"/>
+      <w:lvlText w:val="%9."/>
+      <w:lvlJc w:val="right"/>
+      <w:pPr>
+        <w:ind w:left="6186" w:hanging="180"/>
+      </w:pPr>
+    </w:lvl>
+  </w:abstractNum>
+  <w:abstractNum w:abstractNumId="23" w15:restartNumberingAfterBreak="0">
     <w:nsid w:val="779561F9"/>
     <w:multiLevelType w:val="multilevel"/>
     <w:tmpl w:val="0114C37E"/>
@@ -4763,7 +5071,7 @@
       </w:pPr>
     </w:lvl>
   </w:abstractNum>
-  <w:abstractNum w:abstractNumId="21" w15:restartNumberingAfterBreak="0">
+  <w:abstractNum w:abstractNumId="24" w15:restartNumberingAfterBreak="0">
     <w:nsid w:val="781A558D"/>
     <w:multiLevelType w:val="multilevel"/>
     <w:tmpl w:val="4DA62B26"/>
@@ -4876,7 +5184,7 @@
       </w:pPr>
     </w:lvl>
   </w:abstractNum>
-  <w:abstractNum w:abstractNumId="22" w15:restartNumberingAfterBreak="0">
+  <w:abstractNum w:abstractNumId="25" w15:restartNumberingAfterBreak="0">
     <w:nsid w:val="785D5DCD"/>
     <w:multiLevelType w:val="hybridMultilevel"/>
     <w:tmpl w:val="88C44334"/>
@@ -4989,7 +5297,93 @@
       </w:rPr>
     </w:lvl>
   </w:abstractNum>
-  <w:abstractNum w:abstractNumId="23" w15:restartNumberingAfterBreak="0">
+  <w:abstractNum w:abstractNumId="26" w15:restartNumberingAfterBreak="0">
+    <w:nsid w:val="7914560B"/>
+    <w:multiLevelType w:val="hybridMultilevel"/>
+    <w:tmpl w:val="78B8AC62"/>
+    <w:lvl w:ilvl="0" w:tplc="0419000F">
+      <w:start w:val="1"/>
+      <w:numFmt w:val="decimal"/>
+      <w:lvlText w:val="%1."/>
+      <w:lvlJc w:val="left"/>
+      <w:pPr>
+        <w:ind w:left="786" w:hanging="360"/>
+      </w:pPr>
+    </w:lvl>
+    <w:lvl w:ilvl="1" w:tplc="04190019" w:tentative="1">
+      <w:start w:val="1"/>
+      <w:numFmt w:val="lowerLetter"/>
+      <w:lvlText w:val="%2."/>
+      <w:lvlJc w:val="left"/>
+      <w:pPr>
+        <w:ind w:left="1506" w:hanging="360"/>
+      </w:pPr>
+    </w:lvl>
+    <w:lvl w:ilvl="2" w:tplc="0419001B" w:tentative="1">
+      <w:start w:val="1"/>
+      <w:numFmt w:val="lowerRoman"/>
+      <w:lvlText w:val="%3."/>
+      <w:lvlJc w:val="right"/>
+      <w:pPr>
+        <w:ind w:left="2226" w:hanging="180"/>
+      </w:pPr>
+    </w:lvl>
+    <w:lvl w:ilvl="3" w:tplc="0419000F" w:tentative="1">
+      <w:start w:val="1"/>
+      <w:numFmt w:val="decimal"/>
+      <w:lvlText w:val="%4."/>
+      <w:lvlJc w:val="left"/>
+      <w:pPr>
+        <w:ind w:left="2946" w:hanging="360"/>
+      </w:pPr>
+    </w:lvl>
+    <w:lvl w:ilvl="4" w:tplc="04190019" w:tentative="1">
+      <w:start w:val="1"/>
+      <w:numFmt w:val="lowerLetter"/>
+      <w:lvlText w:val="%5."/>
+      <w:lvlJc w:val="left"/>
+      <w:pPr>
+        <w:ind w:left="3666" w:hanging="360"/>
+      </w:pPr>
+    </w:lvl>
+    <w:lvl w:ilvl="5" w:tplc="0419001B" w:tentative="1">
+      <w:start w:val="1"/>
+      <w:numFmt w:val="lowerRoman"/>
+      <w:lvlText w:val="%6."/>
+      <w:lvlJc w:val="right"/>
+      <w:pPr>
+        <w:ind w:left="4386" w:hanging="180"/>
+      </w:pPr>
+    </w:lvl>
+    <w:lvl w:ilvl="6" w:tplc="0419000F" w:tentative="1">
+      <w:start w:val="1"/>
+      <w:numFmt w:val="decimal"/>
+      <w:lvlText w:val="%7."/>
+      <w:lvlJc w:val="left"/>
+      <w:pPr>
+        <w:ind w:left="5106" w:hanging="360"/>
+      </w:pPr>
+    </w:lvl>
+    <w:lvl w:ilvl="7" w:tplc="04190019" w:tentative="1">
+      <w:start w:val="1"/>
+      <w:numFmt w:val="lowerLetter"/>
+      <w:lvlText w:val="%8."/>
+      <w:lvlJc w:val="left"/>
+      <w:pPr>
+        <w:ind w:left="5826" w:hanging="360"/>
+      </w:pPr>
+    </w:lvl>
+    <w:lvl w:ilvl="8" w:tplc="0419001B" w:tentative="1">
+      <w:start w:val="1"/>
+      <w:numFmt w:val="lowerRoman"/>
+      <w:lvlText w:val="%9."/>
+      <w:lvlJc w:val="right"/>
+      <w:pPr>
+        <w:ind w:left="6546" w:hanging="180"/>
+      </w:pPr>
+    </w:lvl>
+  </w:abstractNum>
+  <w:abstractNum w:abstractNumId="27" w15:restartNumberingAfterBreak="0">
     <w:nsid w:val="7C947CA1"/>
     <w:multiLevelType w:val="multilevel"/>
     <w:tmpl w:val="0114C37E"/>
@@ -5102,7 +5496,7 @@
       </w:pPr>
     </w:lvl>
   </w:abstractNum>
-  <w:abstractNum w:abstractNumId="24" w15:restartNumberingAfterBreak="0">
+  <w:abstractNum w:abstractNumId="28" w15:restartNumberingAfterBreak="0">
     <w:nsid w:val="7F13406A"/>
     <w:multiLevelType w:val="hybridMultilevel"/>
     <w:tmpl w:val="142EAEDC"/>
@@ -5222,25 +5616,25 @@
     </w:lvlOverride>
   </w:num>
   <w:num w:numId="2">
-    <w:abstractNumId w:val="19"/>
+    <w:abstractNumId w:val="21"/>
   </w:num>
   <w:num w:numId="3">
     <w:abstractNumId w:val="3"/>
   </w:num>
   <w:num w:numId="4">
-    <w:abstractNumId w:val="13"/>
+    <w:abstractNumId w:val="15"/>
   </w:num>
   <w:num w:numId="5">
-    <w:abstractNumId w:val="11"/>
+    <w:abstractNumId w:val="13"/>
   </w:num>
   <w:num w:numId="6">
     <w:abstractNumId w:val="1"/>
   </w:num>
   <w:num w:numId="7">
-    <w:abstractNumId w:val="16"/>
+    <w:abstractNumId w:val="18"/>
   </w:num>
   <w:num w:numId="8">
-    <w:abstractNumId w:val="17"/>
+    <w:abstractNumId w:val="19"/>
   </w:num>
   <w:num w:numId="9">
     <w:abstractNumId w:val="2"/>
@@ -5249,7 +5643,7 @@
     <w:abstractNumId w:val="10"/>
   </w:num>
   <w:num w:numId="11">
-    <w:abstractNumId w:val="24"/>
+    <w:abstractNumId w:val="28"/>
   </w:num>
   <w:num w:numId="12">
     <w:abstractNumId w:val="7"/>
@@ -5261,31 +5655,31 @@
     <w:abstractNumId w:val="6"/>
   </w:num>
   <w:num w:numId="15">
-    <w:abstractNumId w:val="21"/>
+    <w:abstractNumId w:val="24"/>
   </w:num>
   <w:num w:numId="16">
-    <w:abstractNumId w:val="20"/>
+    <w:abstractNumId w:val="23"/>
   </w:num>
   <w:num w:numId="17">
     <w:abstractNumId w:val="8"/>
   </w:num>
   <w:num w:numId="18">
-    <w:abstractNumId w:val="18"/>
+    <w:abstractNumId w:val="20"/>
   </w:num>
   <w:num w:numId="19">
-    <w:abstractNumId w:val="14"/>
+    <w:abstractNumId w:val="16"/>
   </w:num>
   <w:num w:numId="20">
-    <w:abstractNumId w:val="12"/>
+    <w:abstractNumId w:val="14"/>
   </w:num>
   <w:num w:numId="21">
     <w:abstractNumId w:val="0"/>
   </w:num>
   <w:num w:numId="22">
-    <w:abstractNumId w:val="23"/>
+    <w:abstractNumId w:val="27"/>
   </w:num>
   <w:num w:numId="23">
-    <w:abstractNumId w:val="15"/>
+    <w:abstractNumId w:val="17"/>
   </w:num>
   <w:num w:numId="24">
     <w:abstractNumId w:val="4"/>
@@ -5294,6 +5688,18 @@
     <w:abstractNumId w:val="5"/>
   </w:num>
   <w:num w:numId="26">
+    <w:abstractNumId w:val="25"/>
+  </w:num>
+  <w:num w:numId="27">
+    <w:abstractNumId w:val="26"/>
+  </w:num>
+  <w:num w:numId="28">
+    <w:abstractNumId w:val="11"/>
+  </w:num>
+  <w:num w:numId="29">
+    <w:abstractNumId w:val="12"/>
+  </w:num>
+  <w:num w:numId="30">
     <w:abstractNumId w:val="22"/>
   </w:num>
 </w:numbering>

</xml_diff>